<commit_message>
model development done, time for calibrationg and making presentation
</commit_message>
<xml_diff>
--- a/Exercises/hw6_working/hw6/submission code and analysis.docx
+++ b/Exercises/hw6_working/hw6/submission code and analysis.docx
@@ -13,12 +13,15 @@
       </w:r>
     </w:p>
     <w:p>
-      <w:r>
-        <w:t>1.1</w:t>
-      </w:r>
+      <w:bookmarkStart w:id="0" w:name="_GoBack"/>
+      <w:bookmarkEnd w:id="0"/>
     </w:p>
     <w:p>
-      <w:bookmarkStart w:id="0" w:name="_GoBack"/>
+      <w:r>
+        <w:t>1.1</w:t>
+      </w:r>
+    </w:p>
+    <w:p>
       <w:r>
         <w:rPr>
           <w:noProof/>
@@ -72,7 +75,6 @@
           </wp:inline>
         </w:drawing>
       </w:r>
-      <w:bookmarkEnd w:id="0"/>
     </w:p>
     <w:p>
       <w:r>
@@ -85,7 +87,6 @@
         <w:rPr>
           <w:noProof/>
         </w:rPr>
-        <w:lastRenderedPageBreak/>
         <w:drawing>
           <wp:inline distT="0" distB="0" distL="0" distR="0">
             <wp:extent cx="5943600" cy="4457559"/>
@@ -746,6 +747,7 @@
                 <w:sz w:val="24"/>
                 <w:szCs w:val="24"/>
               </w:rPr>
+              <w:lastRenderedPageBreak/>
               <w:t>C= real(</w:t>
             </w:r>
             <w:proofErr w:type="spellStart"/>
@@ -808,7 +810,6 @@
                 <w:sz w:val="24"/>
                 <w:szCs w:val="24"/>
               </w:rPr>
-              <w:lastRenderedPageBreak/>
               <w:t xml:space="preserve"> </w:t>
             </w:r>
             <w:proofErr w:type="spellStart"/>
@@ -1536,6 +1537,7 @@
           <w:p>
             <w:proofErr w:type="spellStart"/>
             <w:r>
+              <w:lastRenderedPageBreak/>
               <w:t>Cauchy_integral_phi</w:t>
             </w:r>
             <w:proofErr w:type="spellEnd"/>
@@ -1766,7 +1768,6 @@
                 <w:sz w:val="24"/>
                 <w:szCs w:val="24"/>
               </w:rPr>
-              <w:lastRenderedPageBreak/>
               <w:t>end</w:t>
             </w:r>
           </w:p>
@@ -3134,6 +3135,7 @@
                 <w:sz w:val="24"/>
                 <w:szCs w:val="24"/>
               </w:rPr>
+              <w:lastRenderedPageBreak/>
               <w:t xml:space="preserve">    </w:t>
             </w:r>
           </w:p>
@@ -4514,6 +4516,7 @@
                 <w:sz w:val="24"/>
                 <w:szCs w:val="24"/>
               </w:rPr>
+              <w:lastRenderedPageBreak/>
               <w:t xml:space="preserve">            </w:t>
             </w:r>
             <w:proofErr w:type="spellStart"/>
@@ -4733,7 +4736,6 @@
                 <w:sz w:val="24"/>
                 <w:szCs w:val="24"/>
               </w:rPr>
-              <w:lastRenderedPageBreak/>
               <w:t xml:space="preserve">            era=abs(a(</w:t>
             </w:r>
             <w:proofErr w:type="spellStart"/>
@@ -6273,6 +6275,7 @@
     <w:p/>
     <w:p>
       <w:r>
+        <w:lastRenderedPageBreak/>
         <w:t>A brief explanation of each function:</w:t>
       </w:r>
     </w:p>
@@ -7064,6 +7067,7 @@
                 <w:sz w:val="24"/>
                 <w:szCs w:val="24"/>
               </w:rPr>
+              <w:lastRenderedPageBreak/>
               <w:t xml:space="preserve"> </w:t>
             </w:r>
           </w:p>
@@ -7177,7 +7181,6 @@
                 <w:sz w:val="24"/>
                 <w:szCs w:val="24"/>
               </w:rPr>
-              <w:lastRenderedPageBreak/>
               <w:t>%</w:t>
             </w:r>
             <w:proofErr w:type="spellStart"/>

</xml_diff>